<commit_message>
latest updates to documentation files
</commit_message>
<xml_diff>
--- a/restricted_QAQC/documentation/DashboardDocumentation.docx
+++ b/restricted_QAQC/documentation/DashboardDocumentation.docx
@@ -504,7 +504,10 @@
         <w:t xml:space="preserve">R </w:t>
       </w:r>
       <w:r>
-        <w:t xml:space="preserve">+ shiny code written into </w:t>
+        <w:t xml:space="preserve">&amp; </w:t>
+      </w:r>
+      <w:r>
+        <w:t xml:space="preserve">shiny code written into </w:t>
       </w:r>
       <w:proofErr w:type="spellStart"/>
       <w:r>
@@ -533,7 +536,16 @@
       </w:r>
       <w:proofErr w:type="spellEnd"/>
       <w:r>
-        <w:t xml:space="preserve"> folder in Digital Ocean server.</w:t>
+        <w:t xml:space="preserve"> folder </w:t>
+      </w:r>
+      <w:r>
+        <w:t>on</w:t>
+      </w:r>
+      <w:r>
+        <w:t xml:space="preserve"> Digital Ocean server.</w:t>
+      </w:r>
+      <w:r>
+        <w:t xml:space="preserve"> The content is this folder is what’s shown on the hbef.streampulse.org website.</w:t>
       </w:r>
     </w:p>
     <w:p>
@@ -580,7 +592,19 @@
       </w:r>
       <w:proofErr w:type="spellEnd"/>
       <w:r>
-        <w:t xml:space="preserve">, the additional entries have a “Dup” (for duplicate) added to the end of the </w:t>
+        <w:t xml:space="preserve">, the additional entries have a “Dup” </w:t>
+      </w:r>
+      <w:r>
+        <w:t>(</w:t>
+      </w:r>
+      <w:r>
+        <w:t>for duplicate)</w:t>
+      </w:r>
+      <w:r>
+        <w:t>, and further “Dup2,” “Dup3,” etc.,</w:t>
+      </w:r>
+      <w:r>
+        <w:t xml:space="preserve"> added to the end of the </w:t>
       </w:r>
       <w:proofErr w:type="spellStart"/>
       <w:r>
@@ -601,7 +625,6 @@
         <w:t xml:space="preserve">Notes on MySQL Database </w:t>
       </w:r>
     </w:p>
-    <w:p/>
     <w:p>
       <w:r>
         <w:t xml:space="preserve">For data with decimal numbers, chose to use DECIMAL data type instead of FLOAT/DOUBLE because it seems FLOAT/DOUBLE can be less precise and cause errors. See: </w:t>
@@ -658,7 +681,10 @@
       <w:bookmarkStart w:id="9" w:name="_lpy7oue3py9t" w:colFirst="0" w:colLast="0"/>
       <w:bookmarkEnd w:id="9"/>
       <w:r>
-        <w:t xml:space="preserve">Tables within </w:t>
+        <w:t>Descriptions of T</w:t>
+      </w:r>
+      <w:r>
+        <w:t xml:space="preserve">ables within </w:t>
       </w:r>
       <w:proofErr w:type="spellStart"/>
       <w:r>
@@ -690,7 +716,17 @@
       </w:r>
       <w:r>
         <w:tab/>
-        <w:t xml:space="preserve">Initial input of data after samples have been collected from the field, </w:t>
+      </w:r>
+      <w:r>
+        <w:t xml:space="preserve">This table contains the first lab data generated after samples have been </w:t>
+      </w:r>
+    </w:p>
+    <w:p>
+      <w:pPr>
+        <w:ind w:left="1440" w:firstLine="720"/>
+      </w:pPr>
+      <w:r>
+        <w:t xml:space="preserve">collected from the field. The initial lab analyses are run at Hubbard Brook, </w:t>
       </w:r>
     </w:p>
     <w:p>
@@ -698,7 +734,10 @@
         <w:ind w:left="2160"/>
       </w:pPr>
       <w:r>
-        <w:t xml:space="preserve">before lab work is done. At this point in time (Jul 2018), this data is collected by Brenda </w:t>
+        <w:t>before being sent to Durham for solute analysis.</w:t>
+      </w:r>
+      <w:r>
+        <w:t xml:space="preserve"> At this point in time (Jul 2018), this data is collected by Brenda </w:t>
       </w:r>
       <w:proofErr w:type="spellStart"/>
       <w:r>
@@ -714,7 +753,10 @@
         <w:ind w:left="2160"/>
       </w:pPr>
       <w:r>
-        <w:t>Contains the following data columns:</w:t>
+        <w:t>This data table c</w:t>
+      </w:r>
+      <w:r>
+        <w:t>ontains the following data columns:</w:t>
       </w:r>
     </w:p>
     <w:p>
@@ -904,7 +946,10 @@
       </w:r>
       <w:r>
         <w:tab/>
-        <w:t xml:space="preserve">Solute data gathered after lab work. At this point in time (Jul 2018), this </w:t>
+        <w:t>This data table is the s</w:t>
+      </w:r>
+      <w:r>
+        <w:t xml:space="preserve">olute data gathered after lab work. At this point in </w:t>
       </w:r>
     </w:p>
     <w:p>
@@ -912,7 +957,7 @@
         <w:ind w:left="2160"/>
       </w:pPr>
       <w:r>
-        <w:t>data is collected by Jeffrey Merriam.</w:t>
+        <w:t>time (Jul 2018), this data is collected by Jeffrey Merriam.</w:t>
       </w:r>
     </w:p>
     <w:p>
@@ -920,7 +965,10 @@
         <w:ind w:left="2160"/>
       </w:pPr>
       <w:r>
-        <w:t>Contains the following data columns:</w:t>
+        <w:t>This data table c</w:t>
+      </w:r>
+      <w:r>
+        <w:t>ontains the following data columns:</w:t>
       </w:r>
     </w:p>
     <w:p>
@@ -1094,6 +1142,7 @@
         <w:rPr>
           <w:i/>
         </w:rPr>
+        <w:lastRenderedPageBreak/>
         <w:t>historical</w:t>
       </w:r>
       <w:r>
@@ -1109,7 +1158,6 @@
         <w:ind w:left="1440" w:firstLine="720"/>
       </w:pPr>
       <w:r>
-        <w:lastRenderedPageBreak/>
         <w:t xml:space="preserve">has been approved for archiving by all members of the team. </w:t>
       </w:r>
     </w:p>
@@ -1291,7 +1339,7 @@
         <w:contextualSpacing/>
       </w:pPr>
       <w:r>
-        <w:t>If at all possible, do not use commas anywhere in the data. In places where commas are used, they will be replaced with a semicolon. This ensures that the .csv files download properly.</w:t>
+        <w:t>You may only upload .csv files, i.e. comma-separated values.</w:t>
       </w:r>
     </w:p>
     <w:p>
@@ -1303,8 +1351,19 @@
         <w:contextualSpacing/>
       </w:pPr>
       <w:r>
-        <w:t xml:space="preserve">Ideally, blank spaces should be filled with the letters “NA”. </w:t>
-      </w:r>
+        <w:t xml:space="preserve">If at all possible, do not use commas anywhere in the data. In places where commas are used, they will be replaced with a semicolon. </w:t>
+      </w:r>
+      <w:r>
+        <w:t>(</w:t>
+      </w:r>
+      <w:r>
+        <w:t>This ensures that the .csv files download properly.</w:t>
+      </w:r>
+      <w:r>
+        <w:t>)</w:t>
+      </w:r>
+      <w:bookmarkStart w:id="11" w:name="_GoBack"/>
+      <w:bookmarkEnd w:id="11"/>
     </w:p>
     <w:p>
       <w:pPr>
@@ -1315,7 +1374,56 @@
         <w:contextualSpacing/>
       </w:pPr>
       <w:r>
-        <w:t>You may only upload .csv files.</w:t>
+        <w:t>The “date”</w:t>
+      </w:r>
+      <w:r>
+        <w:t xml:space="preserve"> column is temperamental, and only seems to work if the entire column is formatted very specifically </w:t>
+      </w:r>
+      <w:r>
+        <w:t xml:space="preserve">as </w:t>
+      </w:r>
+      <w:r>
+        <w:t>‘Date’ in the “3/14/12” format.</w:t>
+      </w:r>
+      <w:r>
+        <w:t xml:space="preserve"> (</w:t>
+      </w:r>
+      <w:r>
+        <w:t xml:space="preserve">To do this, highlight the entire “date” column, </w:t>
+      </w:r>
+      <w:r>
+        <w:t xml:space="preserve">right-click on </w:t>
+      </w:r>
+      <w:r>
+        <w:t>your</w:t>
+      </w:r>
+      <w:r>
+        <w:t xml:space="preserve"> </w:t>
+      </w:r>
+      <w:r>
+        <w:t xml:space="preserve">highlighted </w:t>
+      </w:r>
+      <w:r>
+        <w:t>column</w:t>
+      </w:r>
+      <w:r>
+        <w:t>, select “Format Cells…”, select “Date” from the Category menu, and choose the ‘3/14/12’ format from the Type menu–this is important, even choosing the ‘3/14/2012’ format will cause problems, stick to the m/</w:t>
+      </w:r>
+      <w:proofErr w:type="spellStart"/>
+      <w:r>
+        <w:t>dd</w:t>
+      </w:r>
+      <w:proofErr w:type="spellEnd"/>
+      <w:r>
+        <w:t>/</w:t>
+      </w:r>
+      <w:proofErr w:type="spellStart"/>
+      <w:r>
+        <w:t>yy</w:t>
+      </w:r>
+      <w:proofErr w:type="spellEnd"/>
+      <w:r>
+        <w:t xml:space="preserve"> format.)</w:t>
       </w:r>
     </w:p>
     <w:p>
@@ -1327,15 +1435,30 @@
         <w:contextualSpacing/>
       </w:pPr>
       <w:r>
-        <w:t>You may only upload ‘chemistry’ data with “</w:t>
-      </w:r>
-      <w:proofErr w:type="spellStart"/>
-      <w:r>
-        <w:t>uniqueID</w:t>
-      </w:r>
-      <w:proofErr w:type="spellEnd"/>
-      <w:r>
-        <w:t>”’s that have already been uploaded to the “initial” database.</w:t>
+        <w:t>Ideally, blank spaces should b</w:t>
+      </w:r>
+      <w:r>
+        <w:t>e filled with the letters “NA”.</w:t>
+      </w:r>
+    </w:p>
+    <w:p>
+      <w:pPr>
+        <w:numPr>
+          <w:ilvl w:val="1"/>
+          <w:numId w:val="2"/>
+        </w:numPr>
+        <w:contextualSpacing/>
+      </w:pPr>
+      <w:r>
+        <w:t>If “date” or “</w:t>
+      </w:r>
+      <w:proofErr w:type="spellStart"/>
+      <w:r>
+        <w:t>timeEST</w:t>
+      </w:r>
+      <w:proofErr w:type="spellEnd"/>
+      <w:r>
+        <w:t>” has no data, must be NA (not -9999 as done previously)</w:t>
       </w:r>
     </w:p>
     <w:p>
@@ -1346,6 +1469,183 @@
         </w:numPr>
         <w:contextualSpacing/>
       </w:pPr>
+      <w:proofErr w:type="spellStart"/>
+      <w:r>
+        <w:t>uniqueID’s</w:t>
+      </w:r>
+      <w:proofErr w:type="spellEnd"/>
+      <w:r>
+        <w:t>:</w:t>
+      </w:r>
+    </w:p>
+    <w:p>
+      <w:pPr>
+        <w:numPr>
+          <w:ilvl w:val="1"/>
+          <w:numId w:val="2"/>
+        </w:numPr>
+        <w:contextualSpacing/>
+      </w:pPr>
+      <w:r>
+        <w:lastRenderedPageBreak/>
+        <w:t>This column is very important in the data, as it’s what ties the ‘initial’ and ‘chemistry’ data together.</w:t>
+      </w:r>
+    </w:p>
+    <w:p>
+      <w:pPr>
+        <w:numPr>
+          <w:ilvl w:val="1"/>
+          <w:numId w:val="2"/>
+        </w:numPr>
+        <w:contextualSpacing/>
+      </w:pPr>
+      <w:r>
+        <w:t>The “</w:t>
+      </w:r>
+      <w:proofErr w:type="spellStart"/>
+      <w:r>
+        <w:t>uniqueID</w:t>
+      </w:r>
+      <w:proofErr w:type="spellEnd"/>
+      <w:r>
+        <w:t xml:space="preserve">” column can be created with the following function when cell B2 contains the site, cell C2 contains the date, and cell D2 contains the time: </w:t>
+      </w:r>
+      <w:r>
+        <w:t>=</w:t>
+      </w:r>
+      <w:proofErr w:type="gramStart"/>
+      <w:r>
+        <w:t>CONCATENATE(</w:t>
+      </w:r>
+      <w:proofErr w:type="gramEnd"/>
+      <w:r>
+        <w:t>B2, "_", TEXT(C2, "</w:t>
+      </w:r>
+      <w:proofErr w:type="spellStart"/>
+      <w:r>
+        <w:t>yyyymmdd</w:t>
+      </w:r>
+      <w:proofErr w:type="spellEnd"/>
+      <w:r>
+        <w:t>"), "_", TEXT(D2,"[</w:t>
+      </w:r>
+      <w:proofErr w:type="spellStart"/>
+      <w:r>
+        <w:t>hh</w:t>
+      </w:r>
+      <w:proofErr w:type="spellEnd"/>
+      <w:r>
+        <w:t>]mm"))</w:t>
+      </w:r>
+      <w:r>
+        <w:t xml:space="preserve"> </w:t>
+      </w:r>
+    </w:p>
+    <w:p>
+      <w:pPr>
+        <w:numPr>
+          <w:ilvl w:val="1"/>
+          <w:numId w:val="2"/>
+        </w:numPr>
+        <w:contextualSpacing/>
+      </w:pPr>
+      <w:r>
+        <w:t>The “</w:t>
+      </w:r>
+      <w:proofErr w:type="spellStart"/>
+      <w:r>
+        <w:t>uniqueID</w:t>
+      </w:r>
+      <w:proofErr w:type="spellEnd"/>
+      <w:r>
+        <w:t>” column is easiest to create when the “date” column is formatted as a date</w:t>
+      </w:r>
+      <w:r>
+        <w:t xml:space="preserve"> (the default date format type in Microsoft Excel works, i.e. 3/14/12)</w:t>
+      </w:r>
+      <w:r>
+        <w:t>, and the “</w:t>
+      </w:r>
+      <w:proofErr w:type="spellStart"/>
+      <w:r>
+        <w:t>timeEST</w:t>
+      </w:r>
+      <w:proofErr w:type="spellEnd"/>
+      <w:r>
+        <w:t>” column is formatted as time (in the format of military time, e.g. 13:30)</w:t>
+      </w:r>
+      <w:r>
+        <w:t>. *</w:t>
+      </w:r>
+      <w:proofErr w:type="gramStart"/>
+      <w:r>
+        <w:rPr>
+          <w:b/>
+          <w:bCs/>
+        </w:rPr>
+        <w:t>Note</w:t>
+      </w:r>
+      <w:r>
+        <w:rPr>
+          <w:b/>
+          <w:bCs/>
+        </w:rPr>
+        <w:t>:*</w:t>
+      </w:r>
+      <w:proofErr w:type="gramEnd"/>
+      <w:r>
+        <w:t xml:space="preserve"> </w:t>
+      </w:r>
+      <w:r>
+        <w:rPr>
+          <w:b/>
+        </w:rPr>
+        <w:t>In fact, it appears the data only uploads properly when they columns have been formatted as such.</w:t>
+      </w:r>
+    </w:p>
+    <w:p>
+      <w:pPr>
+        <w:numPr>
+          <w:ilvl w:val="1"/>
+          <w:numId w:val="2"/>
+        </w:numPr>
+        <w:contextualSpacing/>
+      </w:pPr>
+      <w:r>
+        <w:t xml:space="preserve">You may only upload </w:t>
+      </w:r>
+      <w:r>
+        <w:t>‘chemistry’ data with “</w:t>
+      </w:r>
+      <w:proofErr w:type="spellStart"/>
+      <w:r>
+        <w:t>uniqueID</w:t>
+      </w:r>
+      <w:r>
+        <w:t>’s</w:t>
+      </w:r>
+      <w:proofErr w:type="spellEnd"/>
+      <w:r>
+        <w:t>”</w:t>
+      </w:r>
+      <w:r>
+        <w:t xml:space="preserve"> that have already been upl</w:t>
+      </w:r>
+      <w:r>
+        <w:t>oaded to the ‘initial’</w:t>
+      </w:r>
+      <w:r>
+        <w:t xml:space="preserve"> database</w:t>
+      </w:r>
+    </w:p>
+    <w:p>
+      <w:pPr>
+        <w:numPr>
+          <w:ilvl w:val="1"/>
+          <w:numId w:val="2"/>
+        </w:numPr>
+        <w:contextualSpacing/>
+      </w:pPr>
       <w:r>
         <w:t>If you see errors when you upload the data, check that the “</w:t>
       </w:r>
@@ -1355,7 +1655,10 @@
       </w:r>
       <w:proofErr w:type="spellEnd"/>
       <w:r>
-        <w:t>” column has no duplicates.</w:t>
+        <w:t>” column has no duplicates</w:t>
+      </w:r>
+      <w:r>
+        <w:t xml:space="preserve"> (and no spaces)</w:t>
       </w:r>
     </w:p>
     <w:p>
@@ -1367,6 +1670,26 @@
         <w:contextualSpacing/>
       </w:pPr>
       <w:r>
+        <w:t xml:space="preserve">If a </w:t>
+      </w:r>
+      <w:proofErr w:type="gramStart"/>
+      <w:r>
+        <w:t>brand new</w:t>
+      </w:r>
+      <w:proofErr w:type="gramEnd"/>
+      <w:r>
+        <w:t xml:space="preserve"> site is included in the data (i.e. not on the current sites lists within the dashboard), tell the developer before uploading the data. (Developer needs to add this site to the list of sites in the code.)</w:t>
+      </w:r>
+    </w:p>
+    <w:p>
+      <w:pPr>
+        <w:numPr>
+          <w:ilvl w:val="0"/>
+          <w:numId w:val="2"/>
+        </w:numPr>
+        <w:contextualSpacing/>
+      </w:pPr>
+      <w:r>
         <w:t>When you download data, you can ignore the “</w:t>
       </w:r>
       <w:proofErr w:type="spellStart"/>
@@ -1390,39 +1713,360 @@
       <w:pPr>
         <w:pStyle w:val="Heading1"/>
       </w:pPr>
-      <w:bookmarkStart w:id="11" w:name="_ag0acmkxonjh" w:colFirst="0" w:colLast="0"/>
-      <w:bookmarkEnd w:id="11"/>
-      <w:r>
+      <w:bookmarkStart w:id="12" w:name="_ag0acmkxonjh" w:colFirst="0" w:colLast="0"/>
+      <w:bookmarkEnd w:id="12"/>
+      <w:r>
+        <w:t>Important Things to Note with Summary Table</w:t>
+      </w:r>
+    </w:p>
+    <w:p>
+      <w:r>
+        <w:t xml:space="preserve">If a cell turns red after you make a change, you may be entering the wrong type of data in the column, and this change will not be saved. For example, if you enter text (e.g. “testing”) in the </w:t>
+      </w:r>
+      <w:r>
+        <w:rPr>
+          <w:i/>
+        </w:rPr>
+        <w:t>pH</w:t>
+      </w:r>
+      <w:r>
+        <w:t xml:space="preserve"> column, it will turn red because you can only enter numbers (e.g. “4.53”) in this cell. </w:t>
+      </w:r>
+    </w:p>
+    <w:p>
+      <w:pPr>
+        <w:pStyle w:val="Heading1"/>
+      </w:pPr>
+      <w:r>
+        <w:t>Some history of pH and Al measurements</w:t>
+      </w:r>
+    </w:p>
+    <w:p>
+      <w:pPr>
+        <w:ind w:left="720"/>
+        <w:rPr>
+          <w:b/>
+        </w:rPr>
+      </w:pPr>
+    </w:p>
+    <w:p>
+      <w:pPr>
+        <w:ind w:left="720"/>
+      </w:pPr>
+      <w:r>
+        <w:rPr>
+          <w:b/>
+        </w:rPr>
+        <w:t>pH</w:t>
+      </w:r>
+      <w:r>
+        <w:tab/>
+      </w:r>
+      <w:r>
+        <w:tab/>
+      </w:r>
+      <w:r>
+        <w:tab/>
+      </w:r>
+    </w:p>
+    <w:p>
+      <w:pPr>
+        <w:ind w:left="720"/>
+      </w:pPr>
+      <w:r>
+        <w:rPr>
+          <w:u w:val="single"/>
+        </w:rPr>
+        <w:t>Years</w:t>
+      </w:r>
+      <w:r>
+        <w:rPr>
+          <w:i/>
+        </w:rPr>
+        <w:tab/>
+      </w:r>
+      <w:r>
+        <w:rPr>
+          <w:i/>
+        </w:rPr>
+        <w:tab/>
+      </w:r>
+      <w:r>
+        <w:rPr>
+          <w:i/>
+        </w:rPr>
+        <w:tab/>
+      </w:r>
+      <w:r>
+        <w:rPr>
+          <w:u w:val="single"/>
+        </w:rPr>
+        <w:t>Notes/Instrument Used for Measurement</w:t>
+      </w:r>
+    </w:p>
+    <w:p>
+      <w:pPr>
+        <w:ind w:left="720"/>
+      </w:pPr>
+      <w:r>
+        <w:t xml:space="preserve">1964-1972 </w:t>
+      </w:r>
+      <w:r>
+        <w:tab/>
+      </w:r>
+      <w:r>
+        <w:tab/>
+        <w:t>Beckman analog meter (</w:t>
+      </w:r>
+      <w:proofErr w:type="spellStart"/>
+      <w:r>
+        <w:t>Zeromatic</w:t>
+      </w:r>
+      <w:proofErr w:type="spellEnd"/>
+      <w:r>
+        <w:t xml:space="preserve"> or model N)</w:t>
+      </w:r>
+    </w:p>
+    <w:p>
+      <w:pPr>
+        <w:ind w:left="720"/>
+      </w:pPr>
+      <w:r>
+        <w:t>1972-1996</w:t>
+      </w:r>
+      <w:r>
+        <w:tab/>
+        <w:t xml:space="preserve"> </w:t>
+      </w:r>
+      <w:r>
+        <w:tab/>
+        <w:t>Orion analog meters (models 401, 407A)</w:t>
+      </w:r>
+    </w:p>
+    <w:p>
+      <w:pPr>
+        <w:ind w:left="720"/>
+      </w:pPr>
+      <w:r>
+        <w:t xml:space="preserve">1996-2011 </w:t>
+      </w:r>
+      <w:r>
+        <w:tab/>
+      </w:r>
+      <w:r>
+        <w:tab/>
+        <w:t xml:space="preserve">Orion digital meters (models 710A and 940) [710A used in long </w:t>
+      </w:r>
+    </w:p>
+    <w:p>
+      <w:pPr>
+        <w:ind w:left="2160" w:firstLine="720"/>
+      </w:pPr>
+      <w:r>
+        <w:t>term database.]</w:t>
+      </w:r>
+    </w:p>
+    <w:p>
+      <w:pPr>
+        <w:ind w:left="720"/>
+      </w:pPr>
+      <w:r>
+        <w:t>2011-2015</w:t>
+      </w:r>
+      <w:r>
+        <w:tab/>
+      </w:r>
+      <w:r>
+        <w:tab/>
+        <w:t>3 Star and Orion digital meters</w:t>
+      </w:r>
+    </w:p>
+    <w:p>
+      <w:pPr>
+        <w:ind w:left="720"/>
+      </w:pPr>
+      <w:r>
+        <w:t>2015-present</w:t>
+      </w:r>
+      <w:r>
+        <w:tab/>
+      </w:r>
+      <w:r>
+        <w:tab/>
+      </w:r>
+      <w:proofErr w:type="spellStart"/>
+      <w:r>
+        <w:t>Metrohm</w:t>
+      </w:r>
+      <w:proofErr w:type="spellEnd"/>
+      <w:r>
+        <w:t xml:space="preserve"> meter begins to be used</w:t>
+      </w:r>
+    </w:p>
+    <w:p>
+      <w:pPr>
+        <w:ind w:left="720"/>
+      </w:pPr>
+      <w:r>
+        <w:t xml:space="preserve">    </w:t>
+      </w:r>
+      <w:r>
+        <w:rPr>
+          <w:i/>
+        </w:rPr>
+        <w:t>2015-2017</w:t>
+      </w:r>
+      <w:r>
+        <w:tab/>
+      </w:r>
+      <w:r>
+        <w:tab/>
+        <w:t xml:space="preserve">    </w:t>
+      </w:r>
+      <w:r>
+        <w:tab/>
+        <w:t xml:space="preserve">entries in database from Orion 940 and </w:t>
+      </w:r>
+      <w:proofErr w:type="spellStart"/>
+      <w:r>
+        <w:t>Metrohm</w:t>
+      </w:r>
+      <w:proofErr w:type="spellEnd"/>
+    </w:p>
+    <w:p>
+      <w:pPr>
+        <w:ind w:left="720"/>
+      </w:pPr>
+      <w:r>
+        <w:t xml:space="preserve">    </w:t>
+      </w:r>
+      <w:r>
+        <w:rPr>
+          <w:i/>
+        </w:rPr>
+        <w:t>Sept. 19, 2017</w:t>
+      </w:r>
+      <w:r>
+        <w:rPr>
+          <w:i/>
+        </w:rPr>
+        <w:tab/>
+        <w:t xml:space="preserve">    </w:t>
+      </w:r>
+      <w:r>
+        <w:rPr>
+          <w:i/>
+        </w:rPr>
+        <w:tab/>
+      </w:r>
+      <w:r>
+        <w:t xml:space="preserve">Orion 904 fails. </w:t>
+      </w:r>
+    </w:p>
+    <w:p>
+      <w:pPr>
+        <w:ind w:left="720"/>
+      </w:pPr>
+      <w:r>
+        <w:t xml:space="preserve">    </w:t>
+      </w:r>
+      <w:r>
+        <w:rPr>
+          <w:i/>
+        </w:rPr>
+        <w:t>Oct. 11, 2017</w:t>
+      </w:r>
+      <w:r>
+        <w:t xml:space="preserve"> </w:t>
+      </w:r>
+      <w:r>
+        <w:tab/>
+        <w:t xml:space="preserve">    </w:t>
+      </w:r>
+      <w:r>
+        <w:tab/>
+        <w:t xml:space="preserve">3 Star meter replaces Orion, preferred over </w:t>
+      </w:r>
+      <w:proofErr w:type="spellStart"/>
+      <w:r>
+        <w:t>Metrohm</w:t>
+      </w:r>
+      <w:proofErr w:type="spellEnd"/>
+    </w:p>
+    <w:p>
+      <w:pPr>
+        <w:ind w:left="720"/>
+      </w:pPr>
+    </w:p>
+    <w:p>
+      <w:pPr>
+        <w:ind w:left="720"/>
+        <w:rPr>
+          <w:b/>
+        </w:rPr>
+      </w:pPr>
+      <w:r>
+        <w:rPr>
+          <w:b/>
+        </w:rPr>
         <w:lastRenderedPageBreak/>
-        <w:t>Some history of pH and Al measurements</w:t>
+        <w:t>Aluminum (Al)</w:t>
+      </w:r>
+      <w:r>
+        <w:rPr>
+          <w:b/>
+        </w:rPr>
+        <w:tab/>
+      </w:r>
+      <w:r>
+        <w:rPr>
+          <w:b/>
+        </w:rPr>
+        <w:tab/>
       </w:r>
     </w:p>
     <w:p>
       <w:pPr>
         <w:ind w:left="720"/>
         <w:rPr>
-          <w:b/>
-        </w:rPr>
-      </w:pPr>
+          <w:u w:val="single"/>
+        </w:rPr>
+      </w:pPr>
+      <w:r>
+        <w:rPr>
+          <w:u w:val="single"/>
+        </w:rPr>
+        <w:t>Years</w:t>
+      </w:r>
+      <w:r>
+        <w:tab/>
+      </w:r>
+      <w:r>
+        <w:tab/>
+      </w:r>
+      <w:r>
+        <w:tab/>
+      </w:r>
+      <w:r>
+        <w:rPr>
+          <w:u w:val="single"/>
+        </w:rPr>
+        <w:t>Notes/Instrument Used for Measurement</w:t>
+      </w:r>
     </w:p>
     <w:p>
       <w:pPr>
         <w:ind w:left="720"/>
       </w:pPr>
       <w:r>
-        <w:rPr>
-          <w:b/>
-        </w:rPr>
-        <w:t>pH</w:t>
-      </w:r>
-      <w:r>
-        <w:tab/>
-      </w:r>
-      <w:r>
-        <w:tab/>
-      </w:r>
-      <w:r>
-        <w:tab/>
+        <w:t xml:space="preserve">1964-1970 </w:t>
+      </w:r>
+      <w:r>
+        <w:tab/>
+      </w:r>
+      <w:r>
+        <w:tab/>
+        <w:t>Spectrophotometer (Beckman model B)</w:t>
       </w:r>
     </w:p>
     <w:p>
@@ -1430,34 +2074,125 @@
         <w:ind w:left="720"/>
       </w:pPr>
       <w:r>
-        <w:rPr>
-          <w:u w:val="single"/>
-        </w:rPr>
-        <w:t>Years</w:t>
-      </w:r>
-      <w:r>
-        <w:rPr>
-          <w:i/>
-        </w:rPr>
-        <w:tab/>
-      </w:r>
-      <w:r>
-        <w:rPr>
-          <w:i/>
-        </w:rPr>
-        <w:tab/>
-      </w:r>
-      <w:r>
-        <w:rPr>
-          <w:i/>
-        </w:rPr>
-        <w:tab/>
-      </w:r>
-      <w:r>
-        <w:rPr>
-          <w:u w:val="single"/>
-        </w:rPr>
-        <w:t>Notes/Instrument Used for Measurement</w:t>
+        <w:t>1976-2008</w:t>
+      </w:r>
+      <w:r>
+        <w:tab/>
+      </w:r>
+      <w:r>
+        <w:tab/>
+        <w:t xml:space="preserve">Spectrophotometer, dual-beam (Coleman PE model 55, or </w:t>
+      </w:r>
+    </w:p>
+    <w:p>
+      <w:pPr>
+        <w:ind w:left="2160" w:firstLine="720"/>
+      </w:pPr>
+      <w:r>
+        <w:t>Shimadzu model 60)</w:t>
+      </w:r>
+    </w:p>
+    <w:p>
+      <w:pPr>
+        <w:ind w:left="2160" w:firstLine="720"/>
+      </w:pPr>
+      <w:r>
+        <w:rPr>
+          <w:i/>
+        </w:rPr>
+        <w:t>In sites</w:t>
+      </w:r>
+      <w:r>
+        <w:t>: W-6, RG-1, RG-11</w:t>
+      </w:r>
+    </w:p>
+    <w:p>
+      <w:pPr>
+        <w:ind w:firstLine="720"/>
+      </w:pPr>
+      <w:r>
+        <w:t xml:space="preserve">     </w:t>
+      </w:r>
+      <w:r>
+        <w:rPr>
+          <w:i/>
+        </w:rPr>
+        <w:t>1995-present</w:t>
+      </w:r>
+      <w:r>
+        <w:tab/>
+        <w:t xml:space="preserve">    </w:t>
+      </w:r>
+      <w:proofErr w:type="gramStart"/>
+      <w:r>
+        <w:rPr>
+          <w:i/>
+        </w:rPr>
+        <w:t>In</w:t>
+      </w:r>
+      <w:proofErr w:type="gramEnd"/>
+      <w:r>
+        <w:rPr>
+          <w:i/>
+        </w:rPr>
+        <w:t xml:space="preserve"> sites</w:t>
+      </w:r>
+      <w:r>
+        <w:t>: W-7, W-8, W-9</w:t>
+      </w:r>
+    </w:p>
+    <w:p>
+      <w:pPr>
+        <w:ind w:left="2880"/>
+      </w:pPr>
+      <w:r>
+        <w:t xml:space="preserve">    Technicon </w:t>
+      </w:r>
+      <w:proofErr w:type="spellStart"/>
+      <w:r>
+        <w:t>AutoAnalyzer</w:t>
+      </w:r>
+      <w:proofErr w:type="spellEnd"/>
+      <w:r>
+        <w:t xml:space="preserve"> II?</w:t>
+      </w:r>
+    </w:p>
+    <w:p>
+      <w:pPr>
+        <w:ind w:firstLine="720"/>
+      </w:pPr>
+      <w:r>
+        <w:t>2008-present</w:t>
+      </w:r>
+      <w:r>
+        <w:tab/>
+      </w:r>
+      <w:r>
+        <w:tab/>
+        <w:t xml:space="preserve">Aluminum measurements stop at The Cary Institute, and are </w:t>
+      </w:r>
+    </w:p>
+    <w:p>
+      <w:pPr>
+        <w:ind w:left="2160" w:firstLine="720"/>
+      </w:pPr>
+      <w:r>
+        <w:t xml:space="preserve">transferred to Forest Service, who use Total Monomeric Aluminum </w:t>
+      </w:r>
+    </w:p>
+    <w:p>
+      <w:pPr>
+        <w:ind w:left="2160" w:firstLine="720"/>
+      </w:pPr>
+      <w:r>
+        <w:t>measurements [this is used in long term database].</w:t>
+      </w:r>
+      <w:r>
+        <w:tab/>
+      </w:r>
+      <w:r>
+        <w:tab/>
+        <w:t xml:space="preserve">    </w:t>
       </w:r>
     </w:p>
     <w:p>
@@ -1465,22 +2200,23 @@
         <w:ind w:left="720"/>
       </w:pPr>
       <w:r>
-        <w:t xml:space="preserve">1964-1972 </w:t>
-      </w:r>
-      <w:r>
-        <w:tab/>
-      </w:r>
-      <w:r>
-        <w:tab/>
-        <w:t>Beckman analog meter (</w:t>
-      </w:r>
-      <w:proofErr w:type="spellStart"/>
-      <w:r>
-        <w:t>Zeromatic</w:t>
-      </w:r>
-      <w:proofErr w:type="spellEnd"/>
-      <w:r>
-        <w:t xml:space="preserve"> or model N)</w:t>
+        <w:tab/>
+        <w:t xml:space="preserve">    </w:t>
+      </w:r>
+      <w:r>
+        <w:tab/>
+      </w:r>
+      <w:r>
+        <w:tab/>
+      </w:r>
+      <w:r>
+        <w:rPr>
+          <w:i/>
+        </w:rPr>
+        <w:t>In sites</w:t>
+      </w:r>
+      <w:r>
+        <w:t>: W-6, RG-1, RG-11</w:t>
       </w:r>
     </w:p>
     <w:p>
@@ -1488,441 +2224,50 @@
         <w:ind w:left="720"/>
       </w:pPr>
       <w:r>
-        <w:t>1972-1996</w:t>
-      </w:r>
-      <w:r>
-        <w:tab/>
-        <w:t xml:space="preserve"> </w:t>
-      </w:r>
-      <w:r>
-        <w:tab/>
-        <w:t>Orion analog meters (models 401, 407A)</w:t>
+        <w:t xml:space="preserve">     </w:t>
+      </w:r>
+      <w:r>
+        <w:rPr>
+          <w:i/>
+        </w:rPr>
+        <w:t>2011-present</w:t>
+      </w:r>
+      <w:r>
+        <w:tab/>
+        <w:t xml:space="preserve">    </w:t>
+      </w:r>
+      <w:proofErr w:type="gramStart"/>
+      <w:r>
+        <w:rPr>
+          <w:i/>
+        </w:rPr>
+        <w:t>In</w:t>
+      </w:r>
+      <w:proofErr w:type="gramEnd"/>
+      <w:r>
+        <w:rPr>
+          <w:i/>
+        </w:rPr>
+        <w:t xml:space="preserve"> sites</w:t>
+      </w:r>
+      <w:r>
+        <w:t>: W-1, W-2, W-3, W-4, W-5, RG-23, and Hubbard Brook</w:t>
+      </w:r>
+      <w:r>
+        <w:tab/>
       </w:r>
     </w:p>
     <w:p>
       <w:pPr>
         <w:ind w:left="720"/>
       </w:pPr>
-      <w:r>
-        <w:t xml:space="preserve">1996-2011 </w:t>
-      </w:r>
-      <w:r>
-        <w:tab/>
-      </w:r>
-      <w:r>
-        <w:tab/>
-        <w:t xml:space="preserve">Orion digital meters (models 710A and 940) [710A used in long </w:t>
-      </w:r>
-    </w:p>
-    <w:p>
-      <w:pPr>
-        <w:ind w:left="2160" w:firstLine="720"/>
-      </w:pPr>
-      <w:r>
-        <w:t>term database.]</w:t>
-      </w:r>
-    </w:p>
-    <w:p>
-      <w:pPr>
-        <w:ind w:left="720"/>
-      </w:pPr>
-      <w:r>
-        <w:t>2011-2015</w:t>
-      </w:r>
-      <w:r>
-        <w:tab/>
-      </w:r>
-      <w:r>
-        <w:tab/>
-        <w:t>3 Star and Orion digital meters</w:t>
-      </w:r>
-    </w:p>
-    <w:p>
-      <w:pPr>
-        <w:ind w:left="720"/>
-      </w:pPr>
-      <w:r>
-        <w:t>2015-present</w:t>
-      </w:r>
-      <w:r>
-        <w:tab/>
-      </w:r>
-      <w:r>
-        <w:tab/>
-      </w:r>
-      <w:proofErr w:type="spellStart"/>
-      <w:r>
-        <w:t>Metrohm</w:t>
-      </w:r>
-      <w:proofErr w:type="spellEnd"/>
-      <w:r>
-        <w:t xml:space="preserve"> meter begins to be used</w:t>
-      </w:r>
-    </w:p>
-    <w:p>
-      <w:pPr>
-        <w:ind w:left="720"/>
-      </w:pPr>
-      <w:r>
-        <w:t xml:space="preserve">    </w:t>
-      </w:r>
-      <w:r>
-        <w:rPr>
-          <w:i/>
-        </w:rPr>
-        <w:t>2015-2017</w:t>
-      </w:r>
-      <w:r>
-        <w:tab/>
-      </w:r>
-      <w:r>
-        <w:tab/>
-        <w:t xml:space="preserve">    </w:t>
-      </w:r>
-      <w:r>
-        <w:tab/>
-        <w:t xml:space="preserve">entries in database from Orion 940 and </w:t>
-      </w:r>
-      <w:proofErr w:type="spellStart"/>
-      <w:r>
-        <w:t>Metrohm</w:t>
-      </w:r>
-      <w:proofErr w:type="spellEnd"/>
-    </w:p>
-    <w:p>
-      <w:pPr>
-        <w:ind w:left="720"/>
-      </w:pPr>
-      <w:r>
-        <w:t xml:space="preserve">    </w:t>
-      </w:r>
-      <w:r>
-        <w:rPr>
-          <w:i/>
-        </w:rPr>
-        <w:t>Sept. 19, 2017</w:t>
-      </w:r>
-      <w:r>
-        <w:rPr>
-          <w:i/>
-        </w:rPr>
-        <w:tab/>
-        <w:t xml:space="preserve">    </w:t>
-      </w:r>
-      <w:r>
-        <w:rPr>
-          <w:i/>
-        </w:rPr>
-        <w:tab/>
-      </w:r>
-      <w:r>
-        <w:t xml:space="preserve">Orion 904 fails. </w:t>
-      </w:r>
-    </w:p>
-    <w:p>
-      <w:pPr>
-        <w:ind w:left="720"/>
-      </w:pPr>
-      <w:r>
-        <w:t xml:space="preserve">    </w:t>
-      </w:r>
-      <w:r>
-        <w:rPr>
-          <w:i/>
-        </w:rPr>
-        <w:t>Oct. 11, 2017</w:t>
-      </w:r>
-      <w:r>
-        <w:t xml:space="preserve"> </w:t>
-      </w:r>
-      <w:r>
-        <w:tab/>
-        <w:t xml:space="preserve">    </w:t>
-      </w:r>
-      <w:r>
-        <w:tab/>
-        <w:t xml:space="preserve">3 Star meter replaces Orion, preferred over </w:t>
-      </w:r>
-      <w:proofErr w:type="spellStart"/>
-      <w:r>
-        <w:t>Metrohm</w:t>
-      </w:r>
-      <w:proofErr w:type="spellEnd"/>
-    </w:p>
-    <w:p>
-      <w:pPr>
-        <w:ind w:left="720"/>
-      </w:pPr>
-    </w:p>
-    <w:p>
-      <w:pPr>
-        <w:ind w:left="720"/>
-        <w:rPr>
-          <w:b/>
-        </w:rPr>
-      </w:pPr>
-      <w:r>
-        <w:rPr>
-          <w:b/>
-        </w:rPr>
-        <w:t>Aluminum (Al)</w:t>
-      </w:r>
-      <w:r>
-        <w:rPr>
-          <w:b/>
-        </w:rPr>
-        <w:tab/>
-      </w:r>
-      <w:r>
-        <w:rPr>
-          <w:b/>
-        </w:rPr>
-        <w:tab/>
-      </w:r>
-    </w:p>
-    <w:p>
-      <w:pPr>
-        <w:ind w:left="720"/>
-        <w:rPr>
-          <w:u w:val="single"/>
-        </w:rPr>
-      </w:pPr>
-      <w:r>
-        <w:rPr>
-          <w:u w:val="single"/>
-        </w:rPr>
-        <w:t>Years</w:t>
-      </w:r>
-      <w:r>
-        <w:tab/>
-      </w:r>
-      <w:r>
-        <w:tab/>
-      </w:r>
-      <w:r>
-        <w:tab/>
-      </w:r>
-      <w:r>
-        <w:rPr>
-          <w:u w:val="single"/>
-        </w:rPr>
-        <w:t>Notes/Instrument Used for Measurement</w:t>
-      </w:r>
-    </w:p>
-    <w:p>
-      <w:pPr>
-        <w:ind w:left="720"/>
-      </w:pPr>
-      <w:r>
-        <w:t xml:space="preserve">1964-1970 </w:t>
-      </w:r>
-      <w:r>
-        <w:tab/>
-      </w:r>
-      <w:r>
-        <w:tab/>
-        <w:t>Spectrophotometer (Beckman model B)</w:t>
-      </w:r>
-    </w:p>
-    <w:p>
-      <w:pPr>
-        <w:ind w:left="720"/>
-      </w:pPr>
-      <w:r>
-        <w:t>1976-2008</w:t>
-      </w:r>
-      <w:r>
-        <w:tab/>
-      </w:r>
-      <w:r>
-        <w:tab/>
-        <w:t xml:space="preserve">Spectrophotometer, dual-beam (Coleman PE model 55, or </w:t>
-      </w:r>
-    </w:p>
-    <w:p>
-      <w:pPr>
-        <w:ind w:left="2160" w:firstLine="720"/>
-      </w:pPr>
-      <w:r>
-        <w:t>Shimadzu model 60)</w:t>
-      </w:r>
-    </w:p>
-    <w:p>
-      <w:pPr>
-        <w:ind w:left="2160" w:firstLine="720"/>
-      </w:pPr>
-      <w:r>
-        <w:rPr>
-          <w:i/>
-        </w:rPr>
-        <w:t>In sites</w:t>
-      </w:r>
-      <w:r>
-        <w:t>: W-6, RG-1, RG-11</w:t>
-      </w:r>
-    </w:p>
-    <w:p>
-      <w:pPr>
-        <w:ind w:firstLine="720"/>
-      </w:pPr>
-      <w:r>
-        <w:t xml:space="preserve">     </w:t>
-      </w:r>
-      <w:r>
-        <w:rPr>
-          <w:i/>
-        </w:rPr>
-        <w:t>1995-present</w:t>
-      </w:r>
-      <w:r>
-        <w:tab/>
-        <w:t xml:space="preserve">    </w:t>
-      </w:r>
-      <w:proofErr w:type="gramStart"/>
-      <w:r>
-        <w:rPr>
-          <w:i/>
-        </w:rPr>
-        <w:t>In</w:t>
-      </w:r>
-      <w:proofErr w:type="gramEnd"/>
-      <w:r>
-        <w:rPr>
-          <w:i/>
-        </w:rPr>
-        <w:t xml:space="preserve"> sites</w:t>
-      </w:r>
-      <w:r>
-        <w:t>: W-7, W-8, W-9</w:t>
-      </w:r>
-    </w:p>
-    <w:p>
-      <w:pPr>
-        <w:ind w:left="2880"/>
-      </w:pPr>
-      <w:r>
-        <w:t xml:space="preserve">    Technicon </w:t>
-      </w:r>
-      <w:proofErr w:type="spellStart"/>
-      <w:r>
-        <w:t>AutoAnalyzer</w:t>
-      </w:r>
-      <w:proofErr w:type="spellEnd"/>
-      <w:r>
-        <w:t xml:space="preserve"> II?</w:t>
-      </w:r>
-    </w:p>
-    <w:p>
-      <w:pPr>
-        <w:ind w:firstLine="720"/>
-      </w:pPr>
-      <w:r>
-        <w:t>2008-present</w:t>
-      </w:r>
-      <w:r>
-        <w:tab/>
-      </w:r>
-      <w:r>
-        <w:tab/>
-        <w:t xml:space="preserve">Aluminum measurements stop at The Cary Institute, and are </w:t>
-      </w:r>
-    </w:p>
-    <w:p>
-      <w:pPr>
-        <w:ind w:left="2160" w:firstLine="720"/>
-      </w:pPr>
-      <w:r>
-        <w:t xml:space="preserve">transferred to Forest Service, who use Total Monomeric Aluminum </w:t>
-      </w:r>
-    </w:p>
-    <w:p>
-      <w:pPr>
-        <w:ind w:left="2160" w:firstLine="720"/>
-      </w:pPr>
-      <w:r>
-        <w:t>measurements [this is used in long term database].</w:t>
-      </w:r>
-      <w:r>
-        <w:tab/>
-      </w:r>
-      <w:r>
-        <w:tab/>
-        <w:t xml:space="preserve">    </w:t>
-      </w:r>
-    </w:p>
-    <w:p>
-      <w:pPr>
-        <w:ind w:left="720"/>
-      </w:pPr>
-      <w:r>
-        <w:tab/>
-        <w:t xml:space="preserve">    </w:t>
-      </w:r>
-      <w:r>
-        <w:tab/>
-      </w:r>
-      <w:r>
-        <w:tab/>
-      </w:r>
-      <w:r>
-        <w:rPr>
-          <w:i/>
-        </w:rPr>
-        <w:t>In sites</w:t>
-      </w:r>
-      <w:r>
-        <w:t>: W-6, RG-1, RG-11</w:t>
-      </w:r>
-    </w:p>
-    <w:p>
-      <w:pPr>
-        <w:ind w:left="720"/>
-      </w:pPr>
-      <w:r>
-        <w:t xml:space="preserve">     </w:t>
-      </w:r>
-      <w:r>
-        <w:rPr>
-          <w:i/>
-        </w:rPr>
-        <w:t>2011-present</w:t>
-      </w:r>
-      <w:r>
-        <w:tab/>
-        <w:t xml:space="preserve">    </w:t>
-      </w:r>
-      <w:proofErr w:type="gramStart"/>
-      <w:r>
-        <w:rPr>
-          <w:i/>
-        </w:rPr>
-        <w:t>In</w:t>
-      </w:r>
-      <w:proofErr w:type="gramEnd"/>
-      <w:r>
-        <w:rPr>
-          <w:i/>
-        </w:rPr>
-        <w:t xml:space="preserve"> sites</w:t>
-      </w:r>
-      <w:r>
-        <w:t>: W-1, W-2, W-3, W-4, W-5, RG-23, and Hubbard Brook</w:t>
-      </w:r>
-      <w:r>
-        <w:tab/>
-      </w:r>
-    </w:p>
-    <w:p>
-      <w:pPr>
-        <w:ind w:left="720"/>
-      </w:pPr>
     </w:p>
     <w:p>
       <w:pPr>
         <w:pStyle w:val="Heading1"/>
       </w:pPr>
-      <w:bookmarkStart w:id="12" w:name="_gltnejzhozrh" w:colFirst="0" w:colLast="0"/>
-      <w:bookmarkEnd w:id="12"/>
+      <w:bookmarkStart w:id="13" w:name="_gltnejzhozrh" w:colFirst="0" w:colLast="0"/>
+      <w:bookmarkEnd w:id="13"/>
       <w:r>
         <w:t>References</w:t>
       </w:r>
@@ -1934,12 +2279,7 @@
       </w:r>
       <w:proofErr w:type="spellEnd"/>
       <w:r>
-        <w:t>, D.C., Likens, G.E., Eaton, J.S. 2000. C</w:t>
-      </w:r>
-      <w:bookmarkStart w:id="13" w:name="_GoBack"/>
-      <w:bookmarkEnd w:id="13"/>
-      <w:r>
-        <w:t xml:space="preserve">hemistry of Precipitation, </w:t>
+        <w:t xml:space="preserve">, D.C., Likens, G.E., Eaton, J.S. 2000. Chemistry of Precipitation, </w:t>
       </w:r>
       <w:proofErr w:type="spellStart"/>
       <w:r>
@@ -2038,7 +2378,7 @@
       <w:rPr>
         <w:noProof/>
       </w:rPr>
-      <w:t>July 26, 2018</w:t>
+      <w:t>August 23, 2018</w:t>
     </w:r>
     <w:r>
       <w:fldChar w:fldCharType="end"/>
@@ -2898,6 +3238,17 @@
     <w:uiPriority w:val="99"/>
     <w:rsid w:val="00DC7902"/>
   </w:style>
+  <w:style w:type="character" w:styleId="Strong">
+    <w:name w:val="Strong"/>
+    <w:basedOn w:val="DefaultParagraphFont"/>
+    <w:uiPriority w:val="22"/>
+    <w:qFormat/>
+    <w:rsid w:val="00C13495"/>
+    <w:rPr>
+      <w:b/>
+      <w:bCs/>
+    </w:rPr>
+  </w:style>
 </w:styles>
 </file>
 

</xml_diff>

<commit_message>
changes in documentation files
</commit_message>
<xml_diff>
--- a/restricted_QAQC/documentation/DashboardDocumentation.docx
+++ b/restricted_QAQC/documentation/DashboardDocumentation.docx
@@ -260,18 +260,9 @@
           <w:sz w:val="16"/>
           <w:szCs w:val="16"/>
         </w:rPr>
-        <w:t xml:space="preserve">The site config file that establishes this configuration </w:t>
-      </w:r>
-      <w:proofErr w:type="gramStart"/>
-      <w:r>
-        <w:rPr>
-          <w:sz w:val="16"/>
-          <w:szCs w:val="16"/>
-        </w:rPr>
-        <w:t>is  /</w:t>
-      </w:r>
-      <w:proofErr w:type="spellStart"/>
-      <w:proofErr w:type="gramEnd"/>
+        <w:t>The site config file that establishes this configuration is  /</w:t>
+      </w:r>
+      <w:proofErr w:type="spellStart"/>
       <w:r>
         <w:rPr>
           <w:sz w:val="16"/>
@@ -644,15 +635,7 @@
     </w:p>
     <w:p>
       <w:r>
-        <w:t xml:space="preserve">For data with DECIMAL numbers, most values were given 4 decimal places, but didn’t need as many digits. However, MySQL requires number of digits (M) to be greater than or equal to number of decimals places (D), therefore many </w:t>
-      </w:r>
-      <w:proofErr w:type="gramStart"/>
-      <w:r>
-        <w:t>number</w:t>
-      </w:r>
-      <w:proofErr w:type="gramEnd"/>
-      <w:r>
-        <w:t xml:space="preserve"> of digits had to be made bigger than they needed to be.</w:t>
+        <w:t>For data with DECIMAL numbers, most values were given 4 decimal places, but didn’t need as many digits. However, MySQL requires number of digits (M) to be greater than or equal to number of decimals places (D), therefore many number of digits had to be made bigger than they needed to be.</w:t>
       </w:r>
     </w:p>
     <w:p/>
@@ -879,7 +862,6 @@
         <w:t xml:space="preserve">, </w:t>
       </w:r>
       <w:proofErr w:type="spellStart"/>
-      <w:proofErr w:type="gramStart"/>
       <w:r>
         <w:rPr>
           <w:i/>
@@ -901,7 +883,6 @@
         <w:t>fieldCode</w:t>
       </w:r>
       <w:proofErr w:type="spellEnd"/>
-      <w:proofErr w:type="gramEnd"/>
       <w:r>
         <w:rPr>
           <w:i/>
@@ -1178,15 +1159,7 @@
         <w:contextualSpacing/>
       </w:pPr>
       <w:r>
-        <w:t xml:space="preserve">Both stream and precipitation data </w:t>
-      </w:r>
-      <w:proofErr w:type="gramStart"/>
-      <w:r>
-        <w:t>is</w:t>
-      </w:r>
-      <w:proofErr w:type="gramEnd"/>
-      <w:r>
-        <w:t xml:space="preserve"> included here. They can be distinguished from the </w:t>
+        <w:t xml:space="preserve">Both stream and precipitation data is included here. They can be distinguished from the </w:t>
       </w:r>
       <w:r>
         <w:rPr>
@@ -1362,8 +1335,6 @@
       <w:r>
         <w:t>)</w:t>
       </w:r>
-      <w:bookmarkStart w:id="11" w:name="_GoBack"/>
-      <w:bookmarkEnd w:id="11"/>
     </w:p>
     <w:p>
       <w:pPr>
@@ -1377,7 +1348,25 @@
         <w:t>The “date”</w:t>
       </w:r>
       <w:r>
-        <w:t xml:space="preserve"> column is temperamental, and only seems to work if the entire column is formatted very specifically </w:t>
+        <w:t xml:space="preserve"> </w:t>
+      </w:r>
+      <w:r>
+        <w:t xml:space="preserve">and “datetime” </w:t>
+      </w:r>
+      <w:r>
+        <w:t>column</w:t>
+      </w:r>
+      <w:r>
+        <w:t>s are temperamental, and only seem</w:t>
+      </w:r>
+      <w:r>
+        <w:t xml:space="preserve"> to work if the entire column is formatted very specifically</w:t>
+      </w:r>
+      <w:r>
+        <w:t>. For “date”, it needs to be formatted</w:t>
+      </w:r>
+      <w:r>
+        <w:t xml:space="preserve"> </w:t>
       </w:r>
       <w:r>
         <w:t xml:space="preserve">as </w:t>
@@ -1407,7 +1396,13 @@
         <w:t>column</w:t>
       </w:r>
       <w:r>
-        <w:t>, select “Format Cells…”, select “Date” from the Category menu, and choose the ‘3/14/12’ format from the Type menu–this is important, even choosing the ‘3/14/2012’ format will cause problems, stick to the m/</w:t>
+        <w:t>, select “Format Cells…”, select “Date” from the Category menu, and choose the ‘3/14/12’ format from the Type menu–this is important, even choosing the ‘3/14/2012’ format will cause problems, stick to the m</w:t>
+      </w:r>
+      <w:r>
+        <w:t>m</w:t>
+      </w:r>
+      <w:r>
+        <w:t>/</w:t>
       </w:r>
       <w:proofErr w:type="spellStart"/>
       <w:r>
@@ -1424,6 +1419,20 @@
       <w:proofErr w:type="spellEnd"/>
       <w:r>
         <w:t xml:space="preserve"> format.)</w:t>
+      </w:r>
+      <w:r>
+        <w:t xml:space="preserve"> For “datetime”, it needs to be formatted in the “3/14/12 13:30” format</w:t>
+      </w:r>
+      <w:r>
+        <w:t>, also found in the “Date”</w:t>
+      </w:r>
+      <w:r>
+        <w:t xml:space="preserve"> Category menu</w:t>
+      </w:r>
+      <w:bookmarkStart w:id="11" w:name="_GoBack"/>
+      <w:bookmarkEnd w:id="11"/>
+      <w:r>
+        <w:t xml:space="preserve">. </w:t>
       </w:r>
     </w:p>
     <w:p>
@@ -1450,6 +1459,7 @@
         <w:contextualSpacing/>
       </w:pPr>
       <w:r>
+        <w:lastRenderedPageBreak/>
         <w:t>If “date” or “</w:t>
       </w:r>
       <w:proofErr w:type="spellStart"/>
@@ -1487,7 +1497,6 @@
         <w:contextualSpacing/>
       </w:pPr>
       <w:r>
-        <w:lastRenderedPageBreak/>
         <w:t>This column is very important in the data, as it’s what ties the ‘initial’ and ‘chemistry’ data together.</w:t>
       </w:r>
     </w:p>
@@ -1511,15 +1520,7 @@
         <w:t xml:space="preserve">” column can be created with the following function when cell B2 contains the site, cell C2 contains the date, and cell D2 contains the time: </w:t>
       </w:r>
       <w:r>
-        <w:t>=</w:t>
-      </w:r>
-      <w:proofErr w:type="gramStart"/>
-      <w:r>
-        <w:t>CONCATENATE(</w:t>
-      </w:r>
-      <w:proofErr w:type="gramEnd"/>
-      <w:r>
-        <w:t>B2, "_", TEXT(C2, "</w:t>
+        <w:t>=CONCATENATE(B2, "_", TEXT(C2, "</w:t>
       </w:r>
       <w:proofErr w:type="spellStart"/>
       <w:r>
@@ -1577,7 +1578,6 @@
       <w:r>
         <w:t>. *</w:t>
       </w:r>
-      <w:proofErr w:type="gramStart"/>
       <w:r>
         <w:rPr>
           <w:b/>
@@ -1592,7 +1592,6 @@
         </w:rPr>
         <w:t>:*</w:t>
       </w:r>
-      <w:proofErr w:type="gramEnd"/>
       <w:r>
         <w:t xml:space="preserve"> </w:t>
       </w:r>
@@ -1670,15 +1669,7 @@
         <w:contextualSpacing/>
       </w:pPr>
       <w:r>
-        <w:t xml:space="preserve">If a </w:t>
-      </w:r>
-      <w:proofErr w:type="gramStart"/>
-      <w:r>
-        <w:t>brand new</w:t>
-      </w:r>
-      <w:proofErr w:type="gramEnd"/>
-      <w:r>
-        <w:t xml:space="preserve"> site is included in the data (i.e. not on the current sites lists within the dashboard), tell the developer before uploading the data. (Developer needs to add this site to the list of sites in the code.)</w:t>
+        <w:t>If a brand new site is included in the data (i.e. not on the current sites lists within the dashboard), tell the developer before uploading the data. (Developer needs to add this site to the list of sites in the code.)</w:t>
       </w:r>
     </w:p>
     <w:p>
@@ -1734,6 +1725,37 @@
       </w:r>
     </w:p>
     <w:p>
+      <w:r>
+        <w:t xml:space="preserve">Like with data upload, the same guideline for the </w:t>
+      </w:r>
+      <w:r>
+        <w:rPr>
+          <w:i/>
+        </w:rPr>
+        <w:t>notes</w:t>
+      </w:r>
+      <w:r>
+        <w:t xml:space="preserve"> and </w:t>
+      </w:r>
+      <w:proofErr w:type="spellStart"/>
+      <w:r>
+        <w:rPr>
+          <w:i/>
+        </w:rPr>
+        <w:t>sampleType</w:t>
+      </w:r>
+      <w:proofErr w:type="spellEnd"/>
+      <w:r>
+        <w:t xml:space="preserve"> column</w:t>
+      </w:r>
+      <w:r>
+        <w:t>s apply</w:t>
+      </w:r>
+      <w:r>
+        <w:t xml:space="preserve"> here - if you can avoid using commas in the notes, that'd be great!</w:t>
+      </w:r>
+    </w:p>
+    <w:p>
       <w:pPr>
         <w:pStyle w:val="Heading1"/>
       </w:pPr>
@@ -1908,6 +1930,7 @@
         <w:ind w:left="720"/>
       </w:pPr>
       <w:r>
+        <w:lastRenderedPageBreak/>
         <w:t xml:space="preserve">    </w:t>
       </w:r>
       <w:r>
@@ -2009,7 +2032,6 @@
         <w:rPr>
           <w:b/>
         </w:rPr>
-        <w:lastRenderedPageBreak/>
         <w:t>Aluminum (Al)</w:t>
       </w:r>
       <w:r>
@@ -2123,19 +2145,11 @@
         <w:tab/>
         <w:t xml:space="preserve">    </w:t>
       </w:r>
-      <w:proofErr w:type="gramStart"/>
-      <w:r>
-        <w:rPr>
-          <w:i/>
-        </w:rPr>
-        <w:t>In</w:t>
-      </w:r>
-      <w:proofErr w:type="gramEnd"/>
-      <w:r>
-        <w:rPr>
-          <w:i/>
-        </w:rPr>
-        <w:t xml:space="preserve"> sites</w:t>
+      <w:r>
+        <w:rPr>
+          <w:i/>
+        </w:rPr>
+        <w:t>In sites</w:t>
       </w:r>
       <w:r>
         <w:t>: W-7, W-8, W-9</w:t>
@@ -2236,19 +2250,11 @@
         <w:tab/>
         <w:t xml:space="preserve">    </w:t>
       </w:r>
-      <w:proofErr w:type="gramStart"/>
-      <w:r>
-        <w:rPr>
-          <w:i/>
-        </w:rPr>
-        <w:t>In</w:t>
-      </w:r>
-      <w:proofErr w:type="gramEnd"/>
-      <w:r>
-        <w:rPr>
-          <w:i/>
-        </w:rPr>
-        <w:t xml:space="preserve"> sites</w:t>
+      <w:r>
+        <w:rPr>
+          <w:i/>
+        </w:rPr>
+        <w:t>In sites</w:t>
       </w:r>
       <w:r>
         <w:t>: W-1, W-2, W-3, W-4, W-5, RG-23, and Hubbard Brook</w:t>
@@ -2378,7 +2384,7 @@
       <w:rPr>
         <w:noProof/>
       </w:rPr>
-      <w:t>August 23, 2018</w:t>
+      <w:t>September 9, 2018</w:t>
     </w:r>
     <w:r>
       <w:fldChar w:fldCharType="end"/>

</xml_diff>